<commit_message>
Update ISR & full render
</commit_message>
<xml_diff>
--- a/docs/lectures/AW/24WT/assignment/assets/AW_Proposal_Template.docx
+++ b/docs/lectures/AW/24WT/assignment/assets/AW_Proposal_Template.docx
@@ -152,6 +152,9 @@
           <w:ilvl w:val="0"/>
           <w:numId w:val="17"/>
         </w:numPr>
+        <w:rPr>
+          <w:lang w:val="en-US"/>
+        </w:rPr>
       </w:pPr>
       <w:r>
         <w:rPr>
@@ -183,6 +186,7 @@
       <w:r>
         <w:rPr>
           <w:i/>
+          <w:lang w:val="en-US"/>
         </w:rPr>
         <w:t>Why is it interesting or why does it matter?</w:t>
       </w:r>
@@ -216,42 +220,15 @@
           <w:i/>
           <w:lang w:val="en-US"/>
         </w:rPr>
-        <w:t xml:space="preserve">What are the </w:t>
+        <w:t>What are the most important findings regarding the problem?</w:t>
       </w:r>
       <w:r>
         <w:rPr>
           <w:i/>
           <w:lang w:val="en-US"/>
         </w:rPr>
-        <w:t>most important findings regarding the problem</w:t>
-      </w:r>
-      <w:r>
-        <w:rPr>
-          <w:i/>
-          <w:lang w:val="en-US"/>
-        </w:rPr>
-        <w:t>?</w:t>
-      </w:r>
-      <w:r>
-        <w:rPr>
-          <w:i/>
-          <w:lang w:val="en-US"/>
-        </w:rPr>
         <w:br/>
-      </w:r>
-      <w:r>
-        <w:rPr>
-          <w:i/>
-          <w:lang w:val="en-US"/>
-        </w:rPr>
-        <w:t>How does the research relate to (ongoing) discussions in academia</w:t>
-      </w:r>
-      <w:r>
-        <w:rPr>
-          <w:i/>
-          <w:lang w:val="en-US"/>
-        </w:rPr>
-        <w:t>?</w:t>
+        <w:t>How does the research relate to (ongoing) discussions in academia?</w:t>
       </w:r>
     </w:p>
     <w:p>
@@ -612,25 +589,7 @@
         <w:rPr>
           <w:lang w:val="en-US"/>
         </w:rPr>
-        <w:t xml:space="preserve">. </w:t>
-      </w:r>
-      <w:r>
-        <w:rPr>
-          <w:lang w:val="en-US"/>
-        </w:rPr>
-        <w:t xml:space="preserve">Please do not use any </w:t>
-      </w:r>
-      <w:r>
-        <w:rPr>
-          <w:lang w:val="en-US"/>
-        </w:rPr>
-        <w:t xml:space="preserve">other </w:t>
-      </w:r>
-      <w:r>
-        <w:rPr>
-          <w:lang w:val="en-US"/>
-        </w:rPr>
-        <w:t>subheadings.</w:t>
+        <w:t>. Please do not use any other subheadings.</w:t>
       </w:r>
     </w:p>
     <w:p>
@@ -763,16 +722,64 @@
     <w:p>
       <w:pPr>
         <w:rPr>
-          <w:sz w:val="24"/>
-          <w:lang w:val="en-US" w:eastAsia="de-DE"/>
-        </w:rPr>
-      </w:pPr>
-      <w:r>
-        <w:rPr>
           <w:shd w:val="clear" w:color="auto" w:fill="FFFFFF"/>
           <w:lang w:val="en-US" w:eastAsia="de-DE"/>
         </w:rPr>
-        <w:t>Haki, Kazem; Beese, Jannis; Aier, Stephan; and Winter, Robert. 2020. "The Evolution of Information Systems Architecture: An Agent-Based Simulation Model," </w:t>
+      </w:pPr>
+      <w:r>
+        <w:rPr>
+          <w:shd w:val="clear" w:color="auto" w:fill="FFFFFF"/>
+          <w:lang w:val="en-US" w:eastAsia="de-DE"/>
+        </w:rPr>
+        <w:t xml:space="preserve">Haki, Kazem; </w:t>
+      </w:r>
+      <w:proofErr w:type="spellStart"/>
+      <w:r>
+        <w:rPr>
+          <w:shd w:val="clear" w:color="auto" w:fill="FFFFFF"/>
+          <w:lang w:val="en-US" w:eastAsia="de-DE"/>
+        </w:rPr>
+        <w:t>Beese</w:t>
+      </w:r>
+      <w:proofErr w:type="spellEnd"/>
+      <w:r>
+        <w:rPr>
+          <w:shd w:val="clear" w:color="auto" w:fill="FFFFFF"/>
+          <w:lang w:val="en-US" w:eastAsia="de-DE"/>
+        </w:rPr>
+        <w:t xml:space="preserve">, </w:t>
+      </w:r>
+      <w:proofErr w:type="spellStart"/>
+      <w:r>
+        <w:rPr>
+          <w:shd w:val="clear" w:color="auto" w:fill="FFFFFF"/>
+          <w:lang w:val="en-US" w:eastAsia="de-DE"/>
+        </w:rPr>
+        <w:t>Jannis</w:t>
+      </w:r>
+      <w:proofErr w:type="spellEnd"/>
+      <w:r>
+        <w:rPr>
+          <w:shd w:val="clear" w:color="auto" w:fill="FFFFFF"/>
+          <w:lang w:val="en-US" w:eastAsia="de-DE"/>
+        </w:rPr>
+        <w:t xml:space="preserve">; </w:t>
+      </w:r>
+      <w:proofErr w:type="spellStart"/>
+      <w:r>
+        <w:rPr>
+          <w:shd w:val="clear" w:color="auto" w:fill="FFFFFF"/>
+          <w:lang w:val="en-US" w:eastAsia="de-DE"/>
+        </w:rPr>
+        <w:t>Aier</w:t>
+      </w:r>
+      <w:proofErr w:type="spellEnd"/>
+      <w:r>
+        <w:rPr>
+          <w:shd w:val="clear" w:color="auto" w:fill="FFFFFF"/>
+          <w:lang w:val="en-US" w:eastAsia="de-DE"/>
+        </w:rPr>
+        <w:t>, Stephan; and Winter, Robert. 2020. "The Evolution of Information Systems Architecture: An Agent-Based Simulation Model," </w:t>
       </w:r>
       <w:r>
         <w:rPr>
@@ -3409,6 +3416,7 @@
   <w:style w:type="character" w:default="1" w:styleId="Absatz-Standardschriftart">
     <w:name w:val="Default Paragraph Font"/>
     <w:uiPriority w:val="1"/>
+    <w:semiHidden/>
     <w:unhideWhenUsed/>
   </w:style>
   <w:style w:type="table" w:default="1" w:styleId="NormaleTabelle">

</xml_diff>